<commit_message>
changes to [3,0], [2,6], [6,2], [2,0]
</commit_message>
<xml_diff>
--- a/game map layout.docx
+++ b/game map layout.docx
@@ -704,8 +704,6 @@
               </w:rPr>
               <w:t>]</w:t>
             </w:r>
-            <w:bookmarkStart w:id="0" w:name="_GoBack"/>
-            <w:bookmarkEnd w:id="0"/>
           </w:p>
         </w:tc>
         <w:tc>
@@ -718,12 +716,14 @@
               <w:rPr>
                 <w:sz w:val="16"/>
                 <w:szCs w:val="16"/>
-              </w:rPr>
-            </w:pPr>
-            <w:r>
-              <w:rPr>
-                <w:sz w:val="16"/>
-                <w:szCs w:val="16"/>
+                <w:highlight w:val="yellow"/>
+              </w:rPr>
+            </w:pPr>
+            <w:r>
+              <w:rPr>
+                <w:sz w:val="16"/>
+                <w:szCs w:val="16"/>
+                <w:highlight w:val="yellow"/>
               </w:rPr>
               <w:t>[</w:t>
             </w:r>
@@ -734,28 +734,104 @@
               <w:rPr>
                 <w:sz w:val="16"/>
                 <w:szCs w:val="16"/>
-              </w:rPr>
-            </w:pPr>
-            <w:r>
-              <w:rPr>
-                <w:sz w:val="16"/>
-                <w:szCs w:val="16"/>
-              </w:rPr>
-              <w:t>[5, 5, 5, 5, 5, 5, 5, 5],</w:t>
-            </w:r>
-          </w:p>
-          <w:p>
-            <w:pPr>
-              <w:cnfStyle w:val="000000100000" w:firstRow="0" w:lastRow="0" w:firstColumn="0" w:lastColumn="0" w:oddVBand="0" w:evenVBand="0" w:oddHBand="1" w:evenHBand="0" w:firstRowFirstColumn="0" w:firstRowLastColumn="0" w:lastRowFirstColumn="0" w:lastRowLastColumn="0"/>
-              <w:rPr>
-                <w:sz w:val="16"/>
-                <w:szCs w:val="16"/>
-              </w:rPr>
-            </w:pPr>
-            <w:r>
-              <w:rPr>
-                <w:sz w:val="16"/>
-                <w:szCs w:val="16"/>
+                <w:highlight w:val="yellow"/>
+              </w:rPr>
+            </w:pPr>
+            <w:r>
+              <w:rPr>
+                <w:sz w:val="16"/>
+                <w:szCs w:val="16"/>
+                <w:highlight w:val="yellow"/>
+              </w:rPr>
+              <w:t>[5, 5, 5, 6, 4, 5, 5, 5],</w:t>
+            </w:r>
+          </w:p>
+          <w:p>
+            <w:pPr>
+              <w:cnfStyle w:val="000000100000" w:firstRow="0" w:lastRow="0" w:firstColumn="0" w:lastColumn="0" w:oddVBand="0" w:evenVBand="0" w:oddHBand="1" w:evenHBand="0" w:firstRowFirstColumn="0" w:firstRowLastColumn="0" w:lastRowFirstColumn="0" w:lastRowLastColumn="0"/>
+              <w:rPr>
+                <w:sz w:val="16"/>
+                <w:szCs w:val="16"/>
+                <w:highlight w:val="yellow"/>
+              </w:rPr>
+            </w:pPr>
+            <w:r>
+              <w:rPr>
+                <w:sz w:val="16"/>
+                <w:szCs w:val="16"/>
+                <w:highlight w:val="yellow"/>
+              </w:rPr>
+              <w:t>[1, 1, 1, 8, 7, 1, 1, 1],</w:t>
+            </w:r>
+          </w:p>
+          <w:p>
+            <w:pPr>
+              <w:cnfStyle w:val="000000100000" w:firstRow="0" w:lastRow="0" w:firstColumn="0" w:lastColumn="0" w:oddVBand="0" w:evenVBand="0" w:oddHBand="1" w:evenHBand="0" w:firstRowFirstColumn="0" w:firstRowLastColumn="0" w:lastRowFirstColumn="0" w:lastRowLastColumn="0"/>
+              <w:rPr>
+                <w:sz w:val="16"/>
+                <w:szCs w:val="16"/>
+                <w:highlight w:val="yellow"/>
+              </w:rPr>
+            </w:pPr>
+            <w:r>
+              <w:rPr>
+                <w:sz w:val="16"/>
+                <w:szCs w:val="16"/>
+                <w:highlight w:val="yellow"/>
+              </w:rPr>
+              <w:t>[1, 1, 1, 8, 7, 1, 1, 1],</w:t>
+            </w:r>
+          </w:p>
+          <w:p>
+            <w:pPr>
+              <w:cnfStyle w:val="000000100000" w:firstRow="0" w:lastRow="0" w:firstColumn="0" w:lastColumn="0" w:oddVBand="0" w:evenVBand="0" w:oddHBand="1" w:evenHBand="0" w:firstRowFirstColumn="0" w:firstRowLastColumn="0" w:lastRowFirstColumn="0" w:lastRowLastColumn="0"/>
+              <w:rPr>
+                <w:sz w:val="16"/>
+                <w:szCs w:val="16"/>
+                <w:highlight w:val="yellow"/>
+              </w:rPr>
+            </w:pPr>
+            <w:r>
+              <w:rPr>
+                <w:sz w:val="16"/>
+                <w:szCs w:val="16"/>
+                <w:highlight w:val="yellow"/>
+              </w:rPr>
+              <w:t>[1, 1, 1, 8, 7, 1, 1, 1],</w:t>
+            </w:r>
+          </w:p>
+          <w:p>
+            <w:pPr>
+              <w:cnfStyle w:val="000000100000" w:firstRow="0" w:lastRow="0" w:firstColumn="0" w:lastColumn="0" w:oddVBand="0" w:evenVBand="0" w:oddHBand="1" w:evenHBand="0" w:firstRowFirstColumn="0" w:firstRowLastColumn="0" w:lastRowFirstColumn="0" w:lastRowLastColumn="0"/>
+              <w:rPr>
+                <w:sz w:val="16"/>
+                <w:szCs w:val="16"/>
+                <w:highlight w:val="yellow"/>
+              </w:rPr>
+            </w:pPr>
+            <w:r>
+              <w:rPr>
+                <w:sz w:val="16"/>
+                <w:szCs w:val="16"/>
+                <w:highlight w:val="yellow"/>
+              </w:rPr>
+              <w:t>[1, 1, 1, 14, 15, 1, 1, 1],</w:t>
+            </w:r>
+          </w:p>
+          <w:p>
+            <w:pPr>
+              <w:cnfStyle w:val="000000100000" w:firstRow="0" w:lastRow="0" w:firstColumn="0" w:lastColumn="0" w:oddVBand="0" w:evenVBand="0" w:oddHBand="1" w:evenHBand="0" w:firstRowFirstColumn="0" w:firstRowLastColumn="0" w:lastRowFirstColumn="0" w:lastRowLastColumn="0"/>
+              <w:rPr>
+                <w:sz w:val="16"/>
+                <w:szCs w:val="16"/>
+                <w:highlight w:val="yellow"/>
+              </w:rPr>
+            </w:pPr>
+            <w:r>
+              <w:rPr>
+                <w:sz w:val="16"/>
+                <w:szCs w:val="16"/>
+                <w:highlight w:val="yellow"/>
               </w:rPr>
               <w:t>[1, 1, 1, 1, 1, 1, 1, 1],</w:t>
             </w:r>
@@ -766,12 +842,14 @@
               <w:rPr>
                 <w:sz w:val="16"/>
                 <w:szCs w:val="16"/>
-              </w:rPr>
-            </w:pPr>
-            <w:r>
-              <w:rPr>
-                <w:sz w:val="16"/>
-                <w:szCs w:val="16"/>
+                <w:highlight w:val="yellow"/>
+              </w:rPr>
+            </w:pPr>
+            <w:r>
+              <w:rPr>
+                <w:sz w:val="16"/>
+                <w:szCs w:val="16"/>
+                <w:highlight w:val="yellow"/>
               </w:rPr>
               <w:t>[1, 1, 1, 1, 1, 1, 1, 1],</w:t>
             </w:r>
@@ -782,76 +860,14 @@
               <w:rPr>
                 <w:sz w:val="16"/>
                 <w:szCs w:val="16"/>
-              </w:rPr>
-            </w:pPr>
-            <w:r>
-              <w:rPr>
-                <w:sz w:val="16"/>
-                <w:szCs w:val="16"/>
-              </w:rPr>
-              <w:t>[1, 1, 1, 1, 1, 1, 1, 1],</w:t>
-            </w:r>
-          </w:p>
-          <w:p>
-            <w:pPr>
-              <w:cnfStyle w:val="000000100000" w:firstRow="0" w:lastRow="0" w:firstColumn="0" w:lastColumn="0" w:oddVBand="0" w:evenVBand="0" w:oddHBand="1" w:evenHBand="0" w:firstRowFirstColumn="0" w:firstRowLastColumn="0" w:lastRowFirstColumn="0" w:lastRowLastColumn="0"/>
-              <w:rPr>
-                <w:sz w:val="16"/>
-                <w:szCs w:val="16"/>
-              </w:rPr>
-            </w:pPr>
-            <w:r>
-              <w:rPr>
-                <w:sz w:val="16"/>
-                <w:szCs w:val="16"/>
-              </w:rPr>
-              <w:t>[1, 1, 1, 1, 1, 1, 1, 1],</w:t>
-            </w:r>
-          </w:p>
-          <w:p>
-            <w:pPr>
-              <w:cnfStyle w:val="000000100000" w:firstRow="0" w:lastRow="0" w:firstColumn="0" w:lastColumn="0" w:oddVBand="0" w:evenVBand="0" w:oddHBand="1" w:evenHBand="0" w:firstRowFirstColumn="0" w:firstRowLastColumn="0" w:lastRowFirstColumn="0" w:lastRowLastColumn="0"/>
-              <w:rPr>
-                <w:sz w:val="16"/>
-                <w:szCs w:val="16"/>
-              </w:rPr>
-            </w:pPr>
-            <w:r>
-              <w:rPr>
-                <w:sz w:val="16"/>
-                <w:szCs w:val="16"/>
-              </w:rPr>
-              <w:t>[1, 1, 1, 1, 1, 1, 1, 1],</w:t>
-            </w:r>
-          </w:p>
-          <w:p>
-            <w:pPr>
-              <w:cnfStyle w:val="000000100000" w:firstRow="0" w:lastRow="0" w:firstColumn="0" w:lastColumn="0" w:oddVBand="0" w:evenVBand="0" w:oddHBand="1" w:evenHBand="0" w:firstRowFirstColumn="0" w:firstRowLastColumn="0" w:lastRowFirstColumn="0" w:lastRowLastColumn="0"/>
-              <w:rPr>
-                <w:sz w:val="16"/>
-                <w:szCs w:val="16"/>
-              </w:rPr>
-            </w:pPr>
-            <w:r>
-              <w:rPr>
-                <w:sz w:val="16"/>
-                <w:szCs w:val="16"/>
-              </w:rPr>
-              <w:t>[1, 1, 1, 1, 1, 1, 1, 1],</w:t>
-            </w:r>
-          </w:p>
-          <w:p>
-            <w:pPr>
-              <w:cnfStyle w:val="000000100000" w:firstRow="0" w:lastRow="0" w:firstColumn="0" w:lastColumn="0" w:oddVBand="0" w:evenVBand="0" w:oddHBand="1" w:evenHBand="0" w:firstRowFirstColumn="0" w:firstRowLastColumn="0" w:lastRowFirstColumn="0" w:lastRowLastColumn="0"/>
-              <w:rPr>
-                <w:sz w:val="16"/>
-                <w:szCs w:val="16"/>
-              </w:rPr>
-            </w:pPr>
-            <w:r>
-              <w:rPr>
-                <w:sz w:val="16"/>
-                <w:szCs w:val="16"/>
+                <w:highlight w:val="yellow"/>
+              </w:rPr>
+            </w:pPr>
+            <w:r>
+              <w:rPr>
+                <w:sz w:val="16"/>
+                <w:szCs w:val="16"/>
+                <w:highlight w:val="yellow"/>
               </w:rPr>
               <w:t>[12, 1, 1, 1, 1, 1, 1, 13]</w:t>
             </w:r>
@@ -862,15 +878,19 @@
               <w:rPr>
                 <w:sz w:val="16"/>
                 <w:szCs w:val="16"/>
-              </w:rPr>
-            </w:pPr>
-            <w:r>
-              <w:rPr>
-                <w:sz w:val="16"/>
-                <w:szCs w:val="16"/>
+                <w:highlight w:val="yellow"/>
+              </w:rPr>
+            </w:pPr>
+            <w:r>
+              <w:rPr>
+                <w:sz w:val="16"/>
+                <w:szCs w:val="16"/>
+                <w:highlight w:val="yellow"/>
               </w:rPr>
               <w:t>]</w:t>
             </w:r>
+            <w:bookmarkStart w:id="0" w:name="_GoBack"/>
+            <w:bookmarkEnd w:id="0"/>
           </w:p>
         </w:tc>
         <w:tc>

</xml_diff>